<commit_message>
corrijo Crea en mi un limpio corazón
</commit_message>
<xml_diff>
--- a/Cancionero .docx/Crea en mi un limpio corazón.docx
+++ b/Cancionero .docx/Crea en mi un limpio corazón.docx
@@ -389,7 +389,26 @@
           <w:sz w:val="20"/>
           <w:szCs w:val="20"/>
         </w:rPr>
-        <w:t xml:space="preserve">       Em C                D</w:t>
+        <w:t xml:space="preserve">       Em </w:t>
+      </w:r>
+      <w:r>
+        <w:rPr>
+          <w:rFonts w:hint="default" w:ascii="Anka/Coder Narrow" w:hAnsi="Anka/Coder Narrow" w:cs="Consolas"/>
+          <w:color w:val="auto"/>
+          <w:sz w:val="20"/>
+          <w:szCs w:val="20"/>
+          <w:lang w:val="es"/>
+        </w:rPr>
+        <w:t>Am</w:t>
+      </w:r>
+      <w:r>
+        <w:rPr>
+          <w:rFonts w:hint="default" w:ascii="Anka/Coder Narrow" w:hAnsi="Anka/Coder Narrow" w:cs="Consolas"/>
+          <w:color w:val="000000"/>
+          <w:sz w:val="20"/>
+          <w:szCs w:val="20"/>
+        </w:rPr>
+        <w:t xml:space="preserve">               D</w:t>
       </w:r>
     </w:p>
     <w:p>
@@ -427,7 +446,28 @@
           <w:sz w:val="20"/>
           <w:szCs w:val="20"/>
         </w:rPr>
-        <w:t xml:space="preserve">           Em       </w:t>
+        <w:t xml:space="preserve">           </w:t>
+      </w:r>
+      <w:bookmarkStart w:id="0" w:name="_GoBack"/>
+      <w:r>
+        <w:rPr>
+          <w:rFonts w:hint="default" w:ascii="Anka/Coder Narrow" w:hAnsi="Anka/Coder Narrow" w:cs="Consolas"/>
+          <w:color w:val="auto"/>
+          <w:sz w:val="20"/>
+          <w:szCs w:val="20"/>
+          <w:lang w:val="es"/>
+        </w:rPr>
+        <w:t>G</w:t>
+      </w:r>
+      <w:bookmarkEnd w:id="0"/>
+      <w:r>
+        <w:rPr>
+          <w:rFonts w:hint="default" w:ascii="Anka/Coder Narrow" w:hAnsi="Anka/Coder Narrow" w:cs="Consolas"/>
+          <w:color w:val="000000"/>
+          <w:sz w:val="20"/>
+          <w:szCs w:val="20"/>
+        </w:rPr>
+        <w:t xml:space="preserve">       </w:t>
       </w:r>
     </w:p>
     <w:p>
@@ -458,8 +498,6 @@
           <w:szCs w:val="20"/>
         </w:rPr>
       </w:pPr>
-      <w:bookmarkStart w:id="0" w:name="_GoBack"/>
-      <w:bookmarkEnd w:id="0"/>
     </w:p>
     <w:sectPr>
       <w:pgSz w:w="3572" w:h="6236"/>

</xml_diff>